<commit_message>
Added items to brainstorm
</commit_message>
<xml_diff>
--- a/Documentation/Brainstorm.docx
+++ b/Documentation/Brainstorm.docx
@@ -292,10 +292,28 @@
           <w:ilvl w:val="0"/>
           <w:numId w:val="2"/>
         </w:numPr>
-      </w:pPr>
-      <w:r>
+        <w:rPr>
+          <w:strike/>
+        </w:rPr>
+      </w:pPr>
+      <w:r>
+        <w:rPr>
+          <w:strike/>
+        </w:rPr>
         <w:t>Design Document</w:t>
       </w:r>
+      <w:r>
+        <w:rPr>
+          <w:strike/>
+        </w:rPr>
+        <w:t xml:space="preserve"> </w:t>
+      </w:r>
+      <w:r>
+        <w:rPr>
+          <w:color w:val="FF0000"/>
+        </w:rPr>
+        <w:t>(12/03/19)</w:t>
+      </w:r>
     </w:p>
     <w:p>
       <w:pPr>
@@ -316,8 +334,14 @@
           <w:ilvl w:val="0"/>
           <w:numId w:val="2"/>
         </w:numPr>
-      </w:pPr>
-      <w:r>
+        <w:rPr>
+          <w:highlight w:val="yellow"/>
+        </w:rPr>
+      </w:pPr>
+      <w:r>
+        <w:rPr>
+          <w:highlight w:val="yellow"/>
+        </w:rPr>
         <w:t>Audio</w:t>
       </w:r>
     </w:p>
@@ -330,7 +354,103 @@
         </w:numPr>
       </w:pPr>
       <w:r>
-        <w:t>Materials</w:t>
+        <w:t>Objects</w:t>
+      </w:r>
+    </w:p>
+    <w:p>
+      <w:pPr>
+        <w:pStyle w:val="ListParagraph"/>
+        <w:numPr>
+          <w:ilvl w:val="1"/>
+          <w:numId w:val="2"/>
+        </w:numPr>
+      </w:pPr>
+      <w:r>
+        <w:t>Player</w:t>
+      </w:r>
+    </w:p>
+    <w:p>
+      <w:pPr>
+        <w:pStyle w:val="ListParagraph"/>
+        <w:numPr>
+          <w:ilvl w:val="1"/>
+          <w:numId w:val="2"/>
+        </w:numPr>
+      </w:pPr>
+      <w:r>
+        <w:t>Enemies</w:t>
+      </w:r>
+    </w:p>
+    <w:p>
+      <w:pPr>
+        <w:pStyle w:val="ListParagraph"/>
+        <w:numPr>
+          <w:ilvl w:val="1"/>
+          <w:numId w:val="2"/>
+        </w:numPr>
+      </w:pPr>
+      <w:r>
+        <w:t>Projectiles</w:t>
+      </w:r>
+    </w:p>
+    <w:p>
+      <w:pPr>
+        <w:pStyle w:val="ListParagraph"/>
+        <w:numPr>
+          <w:ilvl w:val="1"/>
+          <w:numId w:val="2"/>
+        </w:numPr>
+      </w:pPr>
+      <w:r>
+        <w:t>GUI</w:t>
+      </w:r>
+    </w:p>
+    <w:p>
+      <w:pPr>
+        <w:pStyle w:val="ListParagraph"/>
+        <w:numPr>
+          <w:ilvl w:val="1"/>
+          <w:numId w:val="2"/>
+        </w:numPr>
+      </w:pPr>
+      <w:r>
+        <w:t>Menus</w:t>
+      </w:r>
+    </w:p>
+    <w:p>
+      <w:pPr>
+        <w:pStyle w:val="ListParagraph"/>
+        <w:numPr>
+          <w:ilvl w:val="1"/>
+          <w:numId w:val="2"/>
+        </w:numPr>
+      </w:pPr>
+      <w:r>
+        <w:t>Platforms/Buildings</w:t>
+      </w:r>
+    </w:p>
+    <w:p>
+      <w:pPr>
+        <w:pStyle w:val="ListParagraph"/>
+        <w:numPr>
+          <w:ilvl w:val="1"/>
+          <w:numId w:val="2"/>
+        </w:numPr>
+      </w:pPr>
+      <w:r>
+        <w:t>Objects in levels</w:t>
+      </w:r>
+    </w:p>
+    <w:p>
+      <w:pPr>
+        <w:pStyle w:val="ListParagraph"/>
+        <w:numPr>
+          <w:ilvl w:val="1"/>
+          <w:numId w:val="2"/>
+        </w:numPr>
+      </w:pPr>
+      <w:r>
+        <w:t>Scenery</w:t>
       </w:r>
     </w:p>
     <w:p>
@@ -344,6 +464,57 @@
       <w:r>
         <w:t>Scenes</w:t>
       </w:r>
+      <w:r>
+        <w:t xml:space="preserve"> (Building Levels)</w:t>
+      </w:r>
+    </w:p>
+    <w:p>
+      <w:pPr>
+        <w:pStyle w:val="ListParagraph"/>
+        <w:numPr>
+          <w:ilvl w:val="1"/>
+          <w:numId w:val="2"/>
+        </w:numPr>
+      </w:pPr>
+      <w:r>
+        <w:t>Level 1</w:t>
+      </w:r>
+    </w:p>
+    <w:p>
+      <w:pPr>
+        <w:pStyle w:val="ListParagraph"/>
+        <w:numPr>
+          <w:ilvl w:val="1"/>
+          <w:numId w:val="2"/>
+        </w:numPr>
+      </w:pPr>
+      <w:r>
+        <w:t>Level 2</w:t>
+      </w:r>
+    </w:p>
+    <w:p>
+      <w:pPr>
+        <w:pStyle w:val="ListParagraph"/>
+        <w:numPr>
+          <w:ilvl w:val="1"/>
+          <w:numId w:val="2"/>
+        </w:numPr>
+      </w:pPr>
+      <w:r>
+        <w:t>Level 3</w:t>
+      </w:r>
+    </w:p>
+    <w:p>
+      <w:pPr>
+        <w:pStyle w:val="ListParagraph"/>
+        <w:numPr>
+          <w:ilvl w:val="1"/>
+          <w:numId w:val="2"/>
+        </w:numPr>
+      </w:pPr>
+      <w:r>
+        <w:t>Secret Area</w:t>
+      </w:r>
     </w:p>
     <w:p>
       <w:pPr>
@@ -361,12 +532,49 @@
       <w:pPr>
         <w:pStyle w:val="ListParagraph"/>
         <w:numPr>
-          <w:ilvl w:val="0"/>
-          <w:numId w:val="2"/>
-        </w:numPr>
-      </w:pPr>
-      <w:r>
-        <w:t>Textures</w:t>
+          <w:ilvl w:val="1"/>
+          <w:numId w:val="2"/>
+        </w:numPr>
+      </w:pPr>
+      <w:r>
+        <w:t>Player</w:t>
+      </w:r>
+    </w:p>
+    <w:p>
+      <w:pPr>
+        <w:pStyle w:val="ListParagraph"/>
+        <w:numPr>
+          <w:ilvl w:val="1"/>
+          <w:numId w:val="2"/>
+        </w:numPr>
+      </w:pPr>
+      <w:r>
+        <w:t>Enemy</w:t>
+      </w:r>
+    </w:p>
+    <w:p>
+      <w:pPr>
+        <w:pStyle w:val="ListParagraph"/>
+        <w:numPr>
+          <w:ilvl w:val="1"/>
+          <w:numId w:val="2"/>
+        </w:numPr>
+      </w:pPr>
+      <w:r>
+        <w:lastRenderedPageBreak/>
+        <w:t>GUI</w:t>
+      </w:r>
+    </w:p>
+    <w:p>
+      <w:pPr>
+        <w:pStyle w:val="ListParagraph"/>
+        <w:numPr>
+          <w:ilvl w:val="1"/>
+          <w:numId w:val="2"/>
+        </w:numPr>
+      </w:pPr>
+      <w:r>
+        <w:t>Menu</w:t>
       </w:r>
     </w:p>
     <w:p>
@@ -379,33 +587,33 @@
       </w:pPr>
       <w:r>
         <w:t>Implementation</w:t>
-      </w:r>
-    </w:p>
-    <w:p>
-      <w:pPr>
-        <w:pStyle w:val="ListParagraph"/>
-        <w:numPr>
-          <w:ilvl w:val="0"/>
-          <w:numId w:val="2"/>
-        </w:numPr>
-      </w:pPr>
-      <w:r>
-        <w:t>Report</w:t>
-      </w:r>
-    </w:p>
-    <w:p>
-      <w:pPr>
-        <w:pStyle w:val="ListParagraph"/>
-        <w:numPr>
-          <w:ilvl w:val="1"/>
-          <w:numId w:val="2"/>
-        </w:numPr>
-      </w:pPr>
-      <w:r>
-        <w:t>Walkthrough</w:t>
       </w:r>
       <w:bookmarkStart w:id="0" w:name="_GoBack"/>
       <w:bookmarkEnd w:id="0"/>
+    </w:p>
+    <w:p>
+      <w:pPr>
+        <w:pStyle w:val="ListParagraph"/>
+        <w:numPr>
+          <w:ilvl w:val="0"/>
+          <w:numId w:val="2"/>
+        </w:numPr>
+      </w:pPr>
+      <w:r>
+        <w:t>Report</w:t>
+      </w:r>
+    </w:p>
+    <w:p>
+      <w:pPr>
+        <w:pStyle w:val="ListParagraph"/>
+        <w:numPr>
+          <w:ilvl w:val="1"/>
+          <w:numId w:val="2"/>
+        </w:numPr>
+      </w:pPr>
+      <w:r>
+        <w:t>Walkthrough</w:t>
+      </w:r>
     </w:p>
     <w:p>
       <w:pPr>
@@ -583,7 +791,7 @@
         <w:rFonts w:ascii="Courier New" w:hAnsi="Courier New" w:cs="Courier New" w:hint="default"/>
       </w:rPr>
     </w:lvl>
-    <w:lvl w:ilvl="2" w:tplc="08090005" w:tentative="1">
+    <w:lvl w:ilvl="2" w:tplc="08090005">
       <w:start w:val="1"/>
       <w:numFmt w:val="bullet"/>
       <w:lvlText w:val=""/>

</xml_diff>